<commit_message>
Change my profile picture in Resume
</commit_message>
<xml_diff>
--- a/lab3/5420-resume.docx
+++ b/lab3/5420-resume.docx
@@ -55,9 +55,19 @@
             <w:u w:val="single"/>
             <w:rtl w:val="0"/>
           </w:rPr>
-          <w:t xml:space="preserve">https://www.figma.com/file/lRcwrA8j1UzSlIChMfMTv0/Resume?type=design&amp;node-id=0%3A1&amp;mode=design&amp;t=oE7JHrmdlptqkVX2-1</w:t>
+          <w:t xml:space="preserve">https://www.figma.com/file/lRcwrA8j1UzSlIChMfMTv0/Resume?type=design&amp;node-id=0%3A1&amp;mode=design&amp;t=34wrNv9PvfmotVPL-1</w:t>
         </w:r>
       </w:hyperlink>
+      <w:r>
+        <w:rPr>
+          <w:rtl w:val="0"/>
+        </w:rPr>
+      </w:r>
+    </w:p>
+    <w:p>
+      <w:pPr>
+        <w:rPr/>
+      </w:pPr>
       <w:r>
         <w:rPr>
           <w:rtl w:val="0"/>
@@ -107,7 +117,7 @@
             <w:shd w:fill="auto" w:val="clear"/>
             <w:rtl w:val="0"/>
           </w:rPr>
-          <w:t xml:space="preserve">5420-resume-pdf.pdf</w:t>
+          <w:t xml:space="preserve">5420-Resume.pdf</w:t>
         </w:r>
       </w:hyperlink>
       <w:r>

</xml_diff>